<commit_message>
[ADD] last commit to save progress
</commit_message>
<xml_diff>
--- a/REACT/React y sus cosas.docx
+++ b/REACT/React y sus cosas.docx
@@ -157,9 +157,15 @@
       <w:r>
         <w:t>.</w:t>
       </w:r>
-    </w:p>
-    <w:p>
-      <w:r>
+      <w:r>
+        <w:t xml:space="preserve"> IMPORTANTE, si no pusiéramos en el use effect el array vacio de dependencias, estaríamos haciendo un bucle infito de actualiuzaciones, así solo se ejecuta una vez al principio</w:t>
+      </w:r>
+    </w:p>
+    <w:p>
+      <w:r>
+        <w:rPr>
+          <w:noProof/>
+        </w:rPr>
         <w:drawing>
           <wp:inline distT="0" distB="0" distL="0" distR="0" wp14:anchorId="58844CCC" wp14:editId="15BDAA56">
             <wp:extent cx="5400040" cy="1073150"/>
@@ -205,6 +211,7 @@
         </w:rPr>
       </w:pPr>
       <w:r>
+        <w:lastRenderedPageBreak/>
         <w:t xml:space="preserve">Además para el ejemplo de nuestro .js con la api, tendremosun método que devolverá el array de cosas, luego para recorrerlo será necesario un .map, puesto que con jsx se necesitan funciones que devuelvan cosas, en estas funciones, por cada elemento se necesitara una </w:t>
       </w:r>
       <w:r>
@@ -1826,6 +1833,9 @@
         <w:t xml:space="preserve">BIEN= </w:t>
       </w:r>
       <w:r>
+        <w:rPr>
+          <w:noProof/>
+        </w:rPr>
         <w:drawing>
           <wp:inline distT="0" distB="0" distL="0" distR="0" wp14:anchorId="40A0B39B" wp14:editId="70170A23">
             <wp:extent cx="5172797" cy="371527"/>
@@ -1870,6 +1880,10 @@
     </w:p>
     <w:p>
       <w:r>
+        <w:rPr>
+          <w:noProof/>
+        </w:rPr>
+        <w:lastRenderedPageBreak/>
         <w:drawing>
           <wp:inline distT="0" distB="0" distL="0" distR="0" wp14:anchorId="77A72A31" wp14:editId="630AA085">
             <wp:extent cx="5029902" cy="381053"/>
@@ -1943,24 +1957,42 @@
           <w:sz w:val="28"/>
           <w:szCs w:val="28"/>
         </w:rPr>
-        <w:t>, el nombre del archivo tiene que tener la primera letra en mayúsculas, el componente o lo que sea</w:t>
+        <w:t xml:space="preserve">, el nombre del archivo </w:t>
       </w:r>
       <w:r>
         <w:rPr>
           <w:b/>
           <w:bCs/>
-        </w:rPr>
-        <w:tab/>
-      </w:r>
-    </w:p>
-    <w:p>
-      <w:r>
-        <w:t xml:space="preserve">El </w:t>
+          <w:sz w:val="28"/>
+          <w:szCs w:val="28"/>
+        </w:rPr>
+        <w:t>debe tener</w:t>
       </w:r>
       <w:r>
         <w:rPr>
           <w:b/>
           <w:bCs/>
+          <w:sz w:val="28"/>
+          <w:szCs w:val="28"/>
+        </w:rPr>
+        <w:t xml:space="preserve"> la primera letra en mayúsculas, el componente o lo que sea</w:t>
+      </w:r>
+      <w:r>
+        <w:rPr>
+          <w:b/>
+          <w:bCs/>
+        </w:rPr>
+        <w:tab/>
+      </w:r>
+    </w:p>
+    <w:p>
+      <w:r>
+        <w:t xml:space="preserve">El </w:t>
+      </w:r>
+      <w:r>
+        <w:rPr>
+          <w:b/>
+          <w:bCs/>
         </w:rPr>
         <w:t>UseState</w:t>
       </w:r>
@@ -1972,9 +2004,15 @@
       <w:r>
         <w:t>Si llamamos a setLoquesea lo cambiamos entero, imaginemos que solo queremos cambiar un valor de una propiedad del objeto, entonces tendríamos que copiar el objeto entero antes y modificarlo, sería así: con el …person como propiedad dentro del objeto que creamos en el setPerson</w:t>
       </w:r>
-    </w:p>
-    <w:p>
-      <w:r>
+      <w:r>
+        <w:t>. Con un array sería parecido.</w:t>
+      </w:r>
+    </w:p>
+    <w:p>
+      <w:r>
+        <w:rPr>
+          <w:noProof/>
+        </w:rPr>
         <w:drawing>
           <wp:inline distT="0" distB="0" distL="0" distR="0" wp14:anchorId="5A415941" wp14:editId="34D2DD9C">
             <wp:extent cx="5400040" cy="2228850"/>
@@ -2012,8 +2050,50 @@
         </w:drawing>
       </w:r>
     </w:p>
-    <w:p/>
-    <w:p/>
+    <w:p>
+      <w:r>
+        <w:drawing>
+          <wp:inline distT="0" distB="0" distL="0" distR="0" wp14:anchorId="7C8AF3F5" wp14:editId="0D976975">
+            <wp:extent cx="5400040" cy="1285875"/>
+            <wp:effectExtent l="0" t="0" r="0" b="9525"/>
+            <wp:docPr id="8" name="Imagen 8" descr="Interfaz de usuario gráfica, Texto&#10;&#10;Descripción generada automáticamente"/>
+            <wp:cNvGraphicFramePr>
+              <a:graphicFrameLocks xmlns:a="http://schemas.openxmlformats.org/drawingml/2006/main" noChangeAspect="1"/>
+            </wp:cNvGraphicFramePr>
+            <a:graphic xmlns:a="http://schemas.openxmlformats.org/drawingml/2006/main">
+              <a:graphicData uri="http://schemas.openxmlformats.org/drawingml/2006/picture">
+                <pic:pic xmlns:pic="http://schemas.openxmlformats.org/drawingml/2006/picture">
+                  <pic:nvPicPr>
+                    <pic:cNvPr id="8" name="Imagen 8" descr="Interfaz de usuario gráfica, Texto&#10;&#10;Descripción generada automáticamente"/>
+                    <pic:cNvPicPr/>
+                  </pic:nvPicPr>
+                  <pic:blipFill>
+                    <a:blip r:embed="rId12"/>
+                    <a:stretch>
+                      <a:fillRect/>
+                    </a:stretch>
+                  </pic:blipFill>
+                  <pic:spPr>
+                    <a:xfrm>
+                      <a:off x="0" y="0"/>
+                      <a:ext cx="5400040" cy="1285875"/>
+                    </a:xfrm>
+                    <a:prstGeom prst="rect">
+                      <a:avLst/>
+                    </a:prstGeom>
+                  </pic:spPr>
+                </pic:pic>
+              </a:graphicData>
+            </a:graphic>
+          </wp:inline>
+        </w:drawing>
+      </w:r>
+    </w:p>
+    <w:p>
+      <w:r>
+        <w:t>(SEGUNDA FOTO ES UNA MEZCLA CON LO SIGUIENTE TOO)</w:t>
+      </w:r>
+    </w:p>
     <w:p>
       <w:pPr>
         <w:tabs>
@@ -2051,6 +2131,10 @@
         </w:tabs>
       </w:pPr>
       <w:r>
+        <w:rPr>
+          <w:noProof/>
+        </w:rPr>
+        <w:lastRenderedPageBreak/>
         <w:drawing>
           <wp:inline distT="0" distB="0" distL="0" distR="0" wp14:anchorId="70BA7BA3" wp14:editId="24636D7C">
             <wp:extent cx="3837598" cy="2351566"/>
@@ -2067,7 +2151,7 @@
                     <pic:cNvPicPr/>
                   </pic:nvPicPr>
                   <pic:blipFill>
-                    <a:blip r:embed="rId12"/>
+                    <a:blip r:embed="rId13"/>
                     <a:stretch>
                       <a:fillRect/>
                     </a:stretch>
@@ -2095,7 +2179,6 @@
         </w:tabs>
       </w:pPr>
       <w:r>
-        <w:lastRenderedPageBreak/>
         <w:t>EL USE EFFECT es como un observable que se ejecuta con cada renderizado. Tiene unos detalles. Si ponemos un segundo argumento un array vacio solo se ejecutará al renderizar la página por primera vez, en cambio si ponemos una variable o algo se ejecutará cuando esa variable cambie, es decir, como un observable</w:t>
       </w:r>
     </w:p>
@@ -2106,6 +2189,9 @@
         </w:tabs>
       </w:pPr>
       <w:r>
+        <w:rPr>
+          <w:noProof/>
+        </w:rPr>
         <w:drawing>
           <wp:inline distT="0" distB="0" distL="0" distR="0" wp14:anchorId="4316E668" wp14:editId="5E85B22C">
             <wp:extent cx="5400040" cy="1791335"/>
@@ -2122,7 +2208,7 @@
                     <pic:cNvPicPr/>
                   </pic:nvPicPr>
                   <pic:blipFill>
-                    <a:blip r:embed="rId13"/>
+                    <a:blip r:embed="rId14"/>
                     <a:stretch>
                       <a:fillRect/>
                     </a:stretch>
@@ -2151,6 +2237,582 @@
       </w:pPr>
       <w:r>
         <w:t>Podemos tener todos los que queramos.</w:t>
+      </w:r>
+    </w:p>
+    <w:p>
+      <w:pPr>
+        <w:tabs>
+          <w:tab w:val="left" w:pos="3660"/>
+        </w:tabs>
+      </w:pPr>
+    </w:p>
+    <w:p>
+      <w:pPr>
+        <w:tabs>
+          <w:tab w:val="left" w:pos="3660"/>
+        </w:tabs>
+      </w:pPr>
+    </w:p>
+    <w:p>
+      <w:pPr>
+        <w:tabs>
+          <w:tab w:val="left" w:pos="3660"/>
+        </w:tabs>
+      </w:pPr>
+      <w:r>
+        <w:t>Importante, tener cuidado con los listener si los metemos en el useEffect, que se van a crear muchos, entonces limpiarlos.</w:t>
+      </w:r>
+    </w:p>
+    <w:p>
+      <w:pPr>
+        <w:tabs>
+          <w:tab w:val="left" w:pos="3660"/>
+        </w:tabs>
+      </w:pPr>
+      <w:r>
+        <w:rPr>
+          <w:noProof/>
+        </w:rPr>
+        <w:drawing>
+          <wp:inline distT="0" distB="0" distL="0" distR="0" wp14:anchorId="711FBBEA" wp14:editId="20D3DE53">
+            <wp:extent cx="5400040" cy="1737360"/>
+            <wp:effectExtent l="0" t="0" r="0" b="0"/>
+            <wp:docPr id="9" name="Imagen 9" descr="Captura de pantalla con letras&#10;&#10;Descripción generada automáticamente"/>
+            <wp:cNvGraphicFramePr>
+              <a:graphicFrameLocks xmlns:a="http://schemas.openxmlformats.org/drawingml/2006/main" noChangeAspect="1"/>
+            </wp:cNvGraphicFramePr>
+            <a:graphic xmlns:a="http://schemas.openxmlformats.org/drawingml/2006/main">
+              <a:graphicData uri="http://schemas.openxmlformats.org/drawingml/2006/picture">
+                <pic:pic xmlns:pic="http://schemas.openxmlformats.org/drawingml/2006/picture">
+                  <pic:nvPicPr>
+                    <pic:cNvPr id="9" name="Imagen 9" descr="Captura de pantalla con letras&#10;&#10;Descripción generada automáticamente"/>
+                    <pic:cNvPicPr/>
+                  </pic:nvPicPr>
+                  <pic:blipFill>
+                    <a:blip r:embed="rId15"/>
+                    <a:stretch>
+                      <a:fillRect/>
+                    </a:stretch>
+                  </pic:blipFill>
+                  <pic:spPr>
+                    <a:xfrm>
+                      <a:off x="0" y="0"/>
+                      <a:ext cx="5400040" cy="1737360"/>
+                    </a:xfrm>
+                    <a:prstGeom prst="rect">
+                      <a:avLst/>
+                    </a:prstGeom>
+                  </pic:spPr>
+                </pic:pic>
+              </a:graphicData>
+            </a:graphic>
+          </wp:inline>
+        </w:drawing>
+      </w:r>
+    </w:p>
+    <w:p>
+      <w:pPr>
+        <w:tabs>
+          <w:tab w:val="left" w:pos="3660"/>
+        </w:tabs>
+      </w:pPr>
+    </w:p>
+    <w:p>
+      <w:pPr>
+        <w:tabs>
+          <w:tab w:val="left" w:pos="3660"/>
+        </w:tabs>
+      </w:pPr>
+      <w:r>
+        <w:lastRenderedPageBreak/>
+        <w:t>Cuando hacemos el fetch tenemos que hacer el json, pero podemos poner luego otro then y seguir tratando los datos:</w:t>
+      </w:r>
+    </w:p>
+    <w:p>
+      <w:pPr>
+        <w:tabs>
+          <w:tab w:val="left" w:pos="3660"/>
+        </w:tabs>
+      </w:pPr>
+      <w:r>
+        <w:rPr>
+          <w:noProof/>
+        </w:rPr>
+        <w:drawing>
+          <wp:inline distT="0" distB="0" distL="0" distR="0" wp14:anchorId="54A173DD" wp14:editId="6601594E">
+            <wp:extent cx="5400040" cy="3921125"/>
+            <wp:effectExtent l="0" t="0" r="0" b="3175"/>
+            <wp:docPr id="11" name="Imagen 11" descr="Pantalla de computadora con letras&#10;&#10;Descripción generada automáticamente con confianza media"/>
+            <wp:cNvGraphicFramePr>
+              <a:graphicFrameLocks xmlns:a="http://schemas.openxmlformats.org/drawingml/2006/main" noChangeAspect="1"/>
+            </wp:cNvGraphicFramePr>
+            <a:graphic xmlns:a="http://schemas.openxmlformats.org/drawingml/2006/main">
+              <a:graphicData uri="http://schemas.openxmlformats.org/drawingml/2006/picture">
+                <pic:pic xmlns:pic="http://schemas.openxmlformats.org/drawingml/2006/picture">
+                  <pic:nvPicPr>
+                    <pic:cNvPr id="11" name="Imagen 11" descr="Pantalla de computadora con letras&#10;&#10;Descripción generada automáticamente con confianza media"/>
+                    <pic:cNvPicPr/>
+                  </pic:nvPicPr>
+                  <pic:blipFill>
+                    <a:blip r:embed="rId16"/>
+                    <a:stretch>
+                      <a:fillRect/>
+                    </a:stretch>
+                  </pic:blipFill>
+                  <pic:spPr>
+                    <a:xfrm>
+                      <a:off x="0" y="0"/>
+                      <a:ext cx="5400040" cy="3921125"/>
+                    </a:xfrm>
+                    <a:prstGeom prst="rect">
+                      <a:avLst/>
+                    </a:prstGeom>
+                  </pic:spPr>
+                </pic:pic>
+              </a:graphicData>
+            </a:graphic>
+          </wp:inline>
+        </w:drawing>
+      </w:r>
+    </w:p>
+    <w:p>
+      <w:pPr>
+        <w:tabs>
+          <w:tab w:val="left" w:pos="3660"/>
+        </w:tabs>
+      </w:pPr>
+      <w:r>
+        <w:t xml:space="preserve">En esta </w:t>
+      </w:r>
+      <w:r>
+        <w:t>imagen,</w:t>
+      </w:r>
+      <w:r>
+        <w:t xml:space="preserve"> además, (poque sino con el catch no iría) comprobamos que la petición nos </w:t>
+      </w:r>
+      <w:r>
+        <w:t>dé</w:t>
+      </w:r>
+      <w:r>
+        <w:t xml:space="preserve"> un código adecuado, y </w:t>
+      </w:r>
+      <w:r>
+        <w:t>si no</w:t>
+      </w:r>
+      <w:r>
+        <w:t>, ponemos que sea error</w:t>
+      </w:r>
+    </w:p>
+    <w:p>
+      <w:pPr>
+        <w:tabs>
+          <w:tab w:val="left" w:pos="3660"/>
+        </w:tabs>
+      </w:pPr>
+    </w:p>
+    <w:p>
+      <w:pPr>
+        <w:tabs>
+          <w:tab w:val="left" w:pos="3660"/>
+        </w:tabs>
+      </w:pPr>
+    </w:p>
+    <w:p>
+      <w:pPr>
+        <w:tabs>
+          <w:tab w:val="left" w:pos="3660"/>
+        </w:tabs>
+      </w:pPr>
+      <w:r>
+        <w:t>NUEVO JS:</w:t>
+      </w:r>
+    </w:p>
+    <w:p>
+      <w:pPr>
+        <w:tabs>
+          <w:tab w:val="left" w:pos="3660"/>
+        </w:tabs>
+      </w:pPr>
+      <w:r>
+        <w:rPr>
+          <w:noProof/>
+        </w:rPr>
+        <w:drawing>
+          <wp:inline distT="0" distB="0" distL="0" distR="0" wp14:anchorId="01AA9787" wp14:editId="44FC76C8">
+            <wp:extent cx="5400040" cy="995045"/>
+            <wp:effectExtent l="0" t="0" r="0" b="0"/>
+            <wp:docPr id="12" name="Imagen 12" descr="Interfaz de usuario gráfica, Aplicación&#10;&#10;Descripción generada automáticamente"/>
+            <wp:cNvGraphicFramePr>
+              <a:graphicFrameLocks xmlns:a="http://schemas.openxmlformats.org/drawingml/2006/main" noChangeAspect="1"/>
+            </wp:cNvGraphicFramePr>
+            <a:graphic xmlns:a="http://schemas.openxmlformats.org/drawingml/2006/main">
+              <a:graphicData uri="http://schemas.openxmlformats.org/drawingml/2006/picture">
+                <pic:pic xmlns:pic="http://schemas.openxmlformats.org/drawingml/2006/picture">
+                  <pic:nvPicPr>
+                    <pic:cNvPr id="12" name="Imagen 12" descr="Interfaz de usuario gráfica, Aplicación&#10;&#10;Descripción generada automáticamente"/>
+                    <pic:cNvPicPr/>
+                  </pic:nvPicPr>
+                  <pic:blipFill>
+                    <a:blip r:embed="rId17"/>
+                    <a:stretch>
+                      <a:fillRect/>
+                    </a:stretch>
+                  </pic:blipFill>
+                  <pic:spPr>
+                    <a:xfrm>
+                      <a:off x="0" y="0"/>
+                      <a:ext cx="5400040" cy="995045"/>
+                    </a:xfrm>
+                    <a:prstGeom prst="rect">
+                      <a:avLst/>
+                    </a:prstGeom>
+                  </pic:spPr>
+                </pic:pic>
+              </a:graphicData>
+            </a:graphic>
+          </wp:inline>
+        </w:drawing>
+      </w:r>
+    </w:p>
+    <w:p>
+      <w:pPr>
+        <w:tabs>
+          <w:tab w:val="left" w:pos="3660"/>
+        </w:tabs>
+      </w:pPr>
+      <w:r>
+        <w:t>El first value quiere decir que si text es false devuelve hello world (false o vacio), pero si no lo</w:t>
+      </w:r>
+      <w:r>
+        <w:t xml:space="preserve"> </w:t>
+      </w:r>
+      <w:r>
+        <w:t>es devuelve el texto, en este caso k</w:t>
+      </w:r>
+      <w:r>
+        <w:t>.</w:t>
+      </w:r>
+    </w:p>
+    <w:p>
+      <w:pPr>
+        <w:tabs>
+          <w:tab w:val="left" w:pos="3660"/>
+        </w:tabs>
+      </w:pPr>
+      <w:r>
+        <w:t>Con second value es al revés, si text es falso lo devuelve</w:t>
+      </w:r>
+      <w:r>
+        <w:t xml:space="preserve"> (y solo lo muestra si es etiquetasdo, rollo div)</w:t>
+      </w:r>
+      <w:r>
+        <w:t>, en cambio si es true devuelve el hello world</w:t>
+      </w:r>
+    </w:p>
+    <w:p>
+      <w:pPr>
+        <w:tabs>
+          <w:tab w:val="left" w:pos="3660"/>
+        </w:tabs>
+      </w:pPr>
+    </w:p>
+    <w:p>
+      <w:pPr>
+        <w:tabs>
+          <w:tab w:val="left" w:pos="3660"/>
+        </w:tabs>
+      </w:pPr>
+    </w:p>
+    <w:p>
+      <w:pPr>
+        <w:tabs>
+          <w:tab w:val="left" w:pos="3660"/>
+        </w:tabs>
+      </w:pPr>
+    </w:p>
+    <w:p>
+      <w:pPr>
+        <w:tabs>
+          <w:tab w:val="left" w:pos="3660"/>
+        </w:tabs>
+      </w:pPr>
+      <w:r>
+        <w:lastRenderedPageBreak/>
+        <w:t>BOTON CON TOGGLE INGENIOSO</w:t>
+      </w:r>
+    </w:p>
+    <w:p>
+      <w:pPr>
+        <w:tabs>
+          <w:tab w:val="left" w:pos="3660"/>
+        </w:tabs>
+      </w:pPr>
+      <w:r>
+        <w:rPr>
+          <w:noProof/>
+        </w:rPr>
+        <w:drawing>
+          <wp:inline distT="0" distB="0" distL="0" distR="0" wp14:anchorId="5234A6DB" wp14:editId="3B1B8B71">
+            <wp:extent cx="5400040" cy="1109980"/>
+            <wp:effectExtent l="0" t="0" r="0" b="0"/>
+            <wp:docPr id="13" name="Imagen 13" descr="Texto&#10;&#10;Descripción generada automáticamente"/>
+            <wp:cNvGraphicFramePr>
+              <a:graphicFrameLocks xmlns:a="http://schemas.openxmlformats.org/drawingml/2006/main" noChangeAspect="1"/>
+            </wp:cNvGraphicFramePr>
+            <a:graphic xmlns:a="http://schemas.openxmlformats.org/drawingml/2006/main">
+              <a:graphicData uri="http://schemas.openxmlformats.org/drawingml/2006/picture">
+                <pic:pic xmlns:pic="http://schemas.openxmlformats.org/drawingml/2006/picture">
+                  <pic:nvPicPr>
+                    <pic:cNvPr id="13" name="Imagen 13" descr="Texto&#10;&#10;Descripción generada automáticamente"/>
+                    <pic:cNvPicPr/>
+                  </pic:nvPicPr>
+                  <pic:blipFill>
+                    <a:blip r:embed="rId18"/>
+                    <a:stretch>
+                      <a:fillRect/>
+                    </a:stretch>
+                  </pic:blipFill>
+                  <pic:spPr>
+                    <a:xfrm>
+                      <a:off x="0" y="0"/>
+                      <a:ext cx="5400040" cy="1109980"/>
+                    </a:xfrm>
+                    <a:prstGeom prst="rect">
+                      <a:avLst/>
+                    </a:prstGeom>
+                  </pic:spPr>
+                </pic:pic>
+              </a:graphicData>
+            </a:graphic>
+          </wp:inline>
+        </w:drawing>
+      </w:r>
+    </w:p>
+    <w:p>
+      <w:pPr>
+        <w:tabs>
+          <w:tab w:val="left" w:pos="3660"/>
+        </w:tabs>
+      </w:pPr>
+      <w:r>
+        <w:t>Además,</w:t>
+      </w:r>
+      <w:r>
+        <w:t xml:space="preserve"> otra manera de mostrar el h1… solo cuando esError es true, si es false no se muestra nada</w:t>
+      </w:r>
+    </w:p>
+    <w:p>
+      <w:pPr>
+        <w:tabs>
+          <w:tab w:val="left" w:pos="3660"/>
+        </w:tabs>
+      </w:pPr>
+    </w:p>
+    <w:p>
+      <w:pPr>
+        <w:tabs>
+          <w:tab w:val="left" w:pos="3660"/>
+        </w:tabs>
+      </w:pPr>
+      <w:r>
+        <w:t>FORMULARIOS</w:t>
+      </w:r>
+    </w:p>
+    <w:p>
+      <w:pPr>
+        <w:tabs>
+          <w:tab w:val="left" w:pos="3660"/>
+        </w:tabs>
+      </w:pPr>
+      <w:r>
+        <w:rPr>
+          <w:noProof/>
+        </w:rPr>
+        <w:drawing>
+          <wp:inline distT="0" distB="0" distL="0" distR="0" wp14:anchorId="6A01B2A5" wp14:editId="07D2C9B5">
+            <wp:extent cx="5400040" cy="2620645"/>
+            <wp:effectExtent l="0" t="0" r="0" b="8255"/>
+            <wp:docPr id="14" name="Imagen 14" descr="Texto&#10;&#10;Descripción generada automáticamente"/>
+            <wp:cNvGraphicFramePr>
+              <a:graphicFrameLocks xmlns:a="http://schemas.openxmlformats.org/drawingml/2006/main" noChangeAspect="1"/>
+            </wp:cNvGraphicFramePr>
+            <a:graphic xmlns:a="http://schemas.openxmlformats.org/drawingml/2006/main">
+              <a:graphicData uri="http://schemas.openxmlformats.org/drawingml/2006/picture">
+                <pic:pic xmlns:pic="http://schemas.openxmlformats.org/drawingml/2006/picture">
+                  <pic:nvPicPr>
+                    <pic:cNvPr id="14" name="Imagen 14" descr="Texto&#10;&#10;Descripción generada automáticamente"/>
+                    <pic:cNvPicPr/>
+                  </pic:nvPicPr>
+                  <pic:blipFill>
+                    <a:blip r:embed="rId19"/>
+                    <a:stretch>
+                      <a:fillRect/>
+                    </a:stretch>
+                  </pic:blipFill>
+                  <pic:spPr>
+                    <a:xfrm>
+                      <a:off x="0" y="0"/>
+                      <a:ext cx="5400040" cy="2620645"/>
+                    </a:xfrm>
+                    <a:prstGeom prst="rect">
+                      <a:avLst/>
+                    </a:prstGeom>
+                  </pic:spPr>
+                </pic:pic>
+              </a:graphicData>
+            </a:graphic>
+          </wp:inline>
+        </w:drawing>
+      </w:r>
+    </w:p>
+    <w:p>
+      <w:pPr>
+        <w:tabs>
+          <w:tab w:val="left" w:pos="3660"/>
+        </w:tabs>
+      </w:pPr>
+      <w:r>
+        <w:t>El modal de VUE aquí es un value con onChange pasando el evento.</w:t>
+      </w:r>
+    </w:p>
+    <w:p>
+      <w:pPr>
+        <w:tabs>
+          <w:tab w:val="left" w:pos="3660"/>
+        </w:tabs>
+      </w:pPr>
+    </w:p>
+    <w:p>
+      <w:pPr>
+        <w:tabs>
+          <w:tab w:val="left" w:pos="3660"/>
+        </w:tabs>
+      </w:pPr>
+      <w:r>
+        <w:t>Cuando tenemos muchos campos y generamos un objeto se puede utilizar el NAME que le hemos dado al input:</w:t>
+      </w:r>
+    </w:p>
+    <w:p>
+      <w:pPr>
+        <w:tabs>
+          <w:tab w:val="left" w:pos="3660"/>
+        </w:tabs>
+      </w:pPr>
+      <w:r>
+        <w:drawing>
+          <wp:inline distT="0" distB="0" distL="0" distR="0" wp14:anchorId="0B283876" wp14:editId="598DA426">
+            <wp:extent cx="5400040" cy="1391920"/>
+            <wp:effectExtent l="0" t="0" r="0" b="0"/>
+            <wp:docPr id="15" name="Imagen 15" descr="Interfaz de usuario gráfica, Texto, Aplicación&#10;&#10;Descripción generada automáticamente"/>
+            <wp:cNvGraphicFramePr>
+              <a:graphicFrameLocks xmlns:a="http://schemas.openxmlformats.org/drawingml/2006/main" noChangeAspect="1"/>
+            </wp:cNvGraphicFramePr>
+            <a:graphic xmlns:a="http://schemas.openxmlformats.org/drawingml/2006/main">
+              <a:graphicData uri="http://schemas.openxmlformats.org/drawingml/2006/picture">
+                <pic:pic xmlns:pic="http://schemas.openxmlformats.org/drawingml/2006/picture">
+                  <pic:nvPicPr>
+                    <pic:cNvPr id="15" name="Imagen 15" descr="Interfaz de usuario gráfica, Texto, Aplicación&#10;&#10;Descripción generada automáticamente"/>
+                    <pic:cNvPicPr/>
+                  </pic:nvPicPr>
+                  <pic:blipFill>
+                    <a:blip r:embed="rId20"/>
+                    <a:stretch>
+                      <a:fillRect/>
+                    </a:stretch>
+                  </pic:blipFill>
+                  <pic:spPr>
+                    <a:xfrm>
+                      <a:off x="0" y="0"/>
+                      <a:ext cx="5400040" cy="1391920"/>
+                    </a:xfrm>
+                    <a:prstGeom prst="rect">
+                      <a:avLst/>
+                    </a:prstGeom>
+                  </pic:spPr>
+                </pic:pic>
+              </a:graphicData>
+            </a:graphic>
+          </wp:inline>
+        </w:drawing>
+      </w:r>
+    </w:p>
+    <w:p>
+      <w:pPr>
+        <w:tabs>
+          <w:tab w:val="left" w:pos="3660"/>
+        </w:tabs>
+      </w:pPr>
+      <w:r>
+        <w:t>Lo que hacemos es llamar en el onChange directamente a este método, que actualizará la persona con la propiedad adecuada (porque la coge de name) y con el value adecuado</w:t>
+      </w:r>
+    </w:p>
+    <w:p>
+      <w:pPr>
+        <w:tabs>
+          <w:tab w:val="left" w:pos="3660"/>
+        </w:tabs>
+      </w:pPr>
+    </w:p>
+    <w:p>
+      <w:pPr>
+        <w:tabs>
+          <w:tab w:val="left" w:pos="3660"/>
+        </w:tabs>
+      </w:pPr>
+    </w:p>
+    <w:p>
+      <w:pPr>
+        <w:tabs>
+          <w:tab w:val="left" w:pos="3660"/>
+        </w:tabs>
+      </w:pPr>
+      <w:r>
+        <w:lastRenderedPageBreak/>
+        <w:t>Truco para generar ids de manera rápida y luego mapear bien con key:</w:t>
+      </w:r>
+    </w:p>
+    <w:p>
+      <w:pPr>
+        <w:tabs>
+          <w:tab w:val="left" w:pos="3660"/>
+        </w:tabs>
+      </w:pPr>
+      <w:r>
+        <w:drawing>
+          <wp:inline distT="0" distB="0" distL="0" distR="0" wp14:anchorId="7DCA1409" wp14:editId="2C448FC9">
+            <wp:extent cx="5400040" cy="325755"/>
+            <wp:effectExtent l="0" t="0" r="0" b="0"/>
+            <wp:docPr id="10" name="Imagen 10"/>
+            <wp:cNvGraphicFramePr>
+              <a:graphicFrameLocks xmlns:a="http://schemas.openxmlformats.org/drawingml/2006/main" noChangeAspect="1"/>
+            </wp:cNvGraphicFramePr>
+            <a:graphic xmlns:a="http://schemas.openxmlformats.org/drawingml/2006/main">
+              <a:graphicData uri="http://schemas.openxmlformats.org/drawingml/2006/picture">
+                <pic:pic xmlns:pic="http://schemas.openxmlformats.org/drawingml/2006/picture">
+                  <pic:nvPicPr>
+                    <pic:cNvPr id="1" name=""/>
+                    <pic:cNvPicPr/>
+                  </pic:nvPicPr>
+                  <pic:blipFill>
+                    <a:blip r:embed="rId21"/>
+                    <a:stretch>
+                      <a:fillRect/>
+                    </a:stretch>
+                  </pic:blipFill>
+                  <pic:spPr>
+                    <a:xfrm>
+                      <a:off x="0" y="0"/>
+                      <a:ext cx="5400040" cy="325755"/>
+                    </a:xfrm>
+                    <a:prstGeom prst="rect">
+                      <a:avLst/>
+                    </a:prstGeom>
+                  </pic:spPr>
+                </pic:pic>
+              </a:graphicData>
+            </a:graphic>
+          </wp:inline>
+        </w:drawing>
       </w:r>
     </w:p>
     <w:sectPr>
@@ -2888,6 +3550,21 @@
 </file>
 
 <file path=customXml/item1.xml><?xml version="1.0" encoding="utf-8"?>
+<?mso-contentType ?>
+<FormTemplates xmlns="http://schemas.microsoft.com/sharepoint/v3/contenttype/forms">
+  <Display>DocumentLibraryForm</Display>
+  <Edit>DocumentLibraryForm</Edit>
+  <New>DocumentLibraryForm</New>
+</FormTemplates>
+</file>
+
+<file path=customXml/item2.xml><?xml version="1.0" encoding="utf-8"?>
+<p:properties xmlns:p="http://schemas.microsoft.com/office/2006/metadata/properties" xmlns:xsi="http://www.w3.org/2001/XMLSchema-instance" xmlns:pc="http://schemas.microsoft.com/office/infopath/2007/PartnerControls">
+  <documentManagement/>
+</p:properties>
+</file>
+
+<file path=customXml/item3.xml><?xml version="1.0" encoding="utf-8"?>
 <ct:contentTypeSchema xmlns:ct="http://schemas.microsoft.com/office/2006/metadata/contentType" xmlns:ma="http://schemas.microsoft.com/office/2006/metadata/properties/metaAttributes" ct:_="" ma:_="" ma:contentTypeName="Documento" ma:contentTypeID="0x010100093B0B3D61F93344A1DDC1B7FBC00289" ma:contentTypeVersion="5" ma:contentTypeDescription="Crear nuevo documento." ma:contentTypeScope="" ma:versionID="90e4470800d2e232a14866910be7a2c3">
   <xsd:schema xmlns:xsd="http://www.w3.org/2001/XMLSchema" xmlns:xs="http://www.w3.org/2001/XMLSchema" xmlns:p="http://schemas.microsoft.com/office/2006/metadata/properties" xmlns:ns3="30ebe586-6474-4658-a2f2-874f0b706883" xmlns:ns4="16b6a383-4d38-4327-8183-2bfafb936f72" targetNamespace="http://schemas.microsoft.com/office/2006/metadata/properties" ma:root="true" ma:fieldsID="ec0a20f721aad58b10f019323e82fdc9" ns3:_="" ns4:_="">
     <xsd:import namespace="30ebe586-6474-4658-a2f2-874f0b706883"/>
@@ -3058,22 +3735,24 @@
 </ct:contentTypeSchema>
 </file>
 
-<file path=customXml/item2.xml><?xml version="1.0" encoding="utf-8"?>
-<?mso-contentType ?>
-<FormTemplates xmlns="http://schemas.microsoft.com/sharepoint/v3/contenttype/forms">
-  <Display>DocumentLibraryForm</Display>
-  <Edit>DocumentLibraryForm</Edit>
-  <New>DocumentLibraryForm</New>
-</FormTemplates>
+<file path=customXml/itemProps1.xml><?xml version="1.0" encoding="utf-8"?>
+<ds:datastoreItem xmlns:ds="http://schemas.openxmlformats.org/officeDocument/2006/customXml" ds:itemID="{140AE498-23C9-4D9F-A1EE-90254319E4E6}">
+  <ds:schemaRefs>
+    <ds:schemaRef ds:uri="http://schemas.microsoft.com/sharepoint/v3/contenttype/forms"/>
+  </ds:schemaRefs>
+</ds:datastoreItem>
 </file>
 
-<file path=customXml/item3.xml><?xml version="1.0" encoding="utf-8"?>
-<p:properties xmlns:p="http://schemas.microsoft.com/office/2006/metadata/properties" xmlns:xsi="http://www.w3.org/2001/XMLSchema-instance" xmlns:pc="http://schemas.microsoft.com/office/infopath/2007/PartnerControls">
-  <documentManagement/>
-</p:properties>
+<file path=customXml/itemProps2.xml><?xml version="1.0" encoding="utf-8"?>
+<ds:datastoreItem xmlns:ds="http://schemas.openxmlformats.org/officeDocument/2006/customXml" ds:itemID="{448C68E2-E3BC-4CDB-AE6B-09A2EAB52871}">
+  <ds:schemaRefs>
+    <ds:schemaRef ds:uri="http://schemas.microsoft.com/office/2006/metadata/properties"/>
+    <ds:schemaRef ds:uri="http://schemas.microsoft.com/office/infopath/2007/PartnerControls"/>
+  </ds:schemaRefs>
+</ds:datastoreItem>
 </file>
 
-<file path=customXml/itemProps1.xml><?xml version="1.0" encoding="utf-8"?>
+<file path=customXml/itemProps3.xml><?xml version="1.0" encoding="utf-8"?>
 <ds:datastoreItem xmlns:ds="http://schemas.openxmlformats.org/officeDocument/2006/customXml" ds:itemID="{F24D293F-C224-484C-88FB-0176EBD04547}">
   <ds:schemaRefs>
     <ds:schemaRef ds:uri="http://schemas.microsoft.com/office/2006/metadata/contentType"/>
@@ -3090,21 +3769,4 @@
     <ds:schemaRef ds:uri="http://schemas.microsoft.com/internal/obd"/>
   </ds:schemaRefs>
 </ds:datastoreItem>
-</file>
-
-<file path=customXml/itemProps2.xml><?xml version="1.0" encoding="utf-8"?>
-<ds:datastoreItem xmlns:ds="http://schemas.openxmlformats.org/officeDocument/2006/customXml" ds:itemID="{140AE498-23C9-4D9F-A1EE-90254319E4E6}">
-  <ds:schemaRefs>
-    <ds:schemaRef ds:uri="http://schemas.microsoft.com/sharepoint/v3/contenttype/forms"/>
-  </ds:schemaRefs>
-</ds:datastoreItem>
-</file>
-
-<file path=customXml/itemProps3.xml><?xml version="1.0" encoding="utf-8"?>
-<ds:datastoreItem xmlns:ds="http://schemas.openxmlformats.org/officeDocument/2006/customXml" ds:itemID="{448C68E2-E3BC-4CDB-AE6B-09A2EAB52871}">
-  <ds:schemaRefs>
-    <ds:schemaRef ds:uri="http://schemas.microsoft.com/office/2006/metadata/properties"/>
-    <ds:schemaRef ds:uri="http://schemas.microsoft.com/office/infopath/2007/PartnerControls"/>
-  </ds:schemaRefs>
-</ds:datastoreItem>
 </file>
</xml_diff>